<commit_message>
Ajout du premier rendu en cours de competences RH & cours de Gouvernance
</commit_message>
<xml_diff>
--- a/Gestion Des Compétences RH/Cours.docx
+++ b/Gestion Des Compétences RH/Cours.docx
@@ -806,23 +806,154 @@
       <w:r>
         <w:t>Efficient</w:t>
       </w:r>
+    </w:p>
+    <w:p>
+      <w:pPr>
+        <w:pStyle w:val="Paragraphedeliste"/>
+        <w:spacing w:after="0"/>
+        <w:ind w:left="1080"/>
+      </w:pPr>
+    </w:p>
+    <w:p>
+      <w:pPr>
+        <w:spacing w:after="0"/>
+      </w:pPr>
+    </w:p>
+    <w:p>
+      <w:pPr>
+        <w:spacing w:after="0"/>
+      </w:pPr>
+    </w:p>
+    <w:p>
+      <w:pPr>
+        <w:pStyle w:val="Titre1"/>
+      </w:pPr>
+      <w:r>
+        <w:t>Cours du 05</w:t>
+      </w:r>
+      <w:r>
+        <w:t xml:space="preserve"> Sept 2017</w:t>
+      </w:r>
+    </w:p>
+    <w:p>
+      <w:pPr>
+        <w:spacing w:after="0"/>
+      </w:pPr>
+    </w:p>
+    <w:p>
+      <w:pPr>
+        <w:spacing w:after="0"/>
+      </w:pPr>
+      <w:r>
+        <w:t>En tant que manager, on a la responsabilité de transmettre les informations.</w:t>
+      </w:r>
+    </w:p>
+    <w:p>
+      <w:pPr>
+        <w:spacing w:after="0"/>
+      </w:pPr>
+      <w:r>
+        <w:t>Ce qu’il faut mettre en place quand on arrive </w:t>
+      </w:r>
+    </w:p>
+    <w:p>
+      <w:pPr>
+        <w:spacing w:after="0"/>
+      </w:pPr>
+      <w:r>
+        <w:t>Il faut générer de la confiance</w:t>
+      </w:r>
+    </w:p>
+    <w:p>
+      <w:pPr>
+        <w:spacing w:after="0"/>
+      </w:pPr>
+      <w:r>
+        <w:t>Faire la différence entre un salarié et un co</w:t>
+      </w:r>
+      <w:r>
+        <w:t>llaborateur.</w:t>
+      </w:r>
+    </w:p>
+    <w:p>
+      <w:pPr>
+        <w:spacing w:after="0"/>
+      </w:pPr>
+      <w:r>
+        <w:t>Responsable des résultats et des objectifs.</w:t>
+      </w:r>
+    </w:p>
+    <w:p>
+      <w:pPr>
+        <w:spacing w:after="0"/>
+      </w:pPr>
+      <w:r>
+        <w:t>Un manager s’occupe de son équipe.</w:t>
+      </w:r>
+    </w:p>
+    <w:p>
+      <w:pPr>
+        <w:spacing w:after="0"/>
+      </w:pPr>
+      <w:r>
+        <w:t>On ne fait pas tout tout seul . Il faut diriger une équipe de collaborateur</w:t>
+      </w:r>
+    </w:p>
+    <w:p>
+      <w:pPr>
+        <w:spacing w:after="0"/>
+      </w:pPr>
+      <w:r>
+        <w:t>Susciter des données individuelles.</w:t>
+      </w:r>
+    </w:p>
+    <w:p>
+      <w:pPr>
+        <w:spacing w:after="0"/>
+      </w:pPr>
+      <w:r>
+        <w:t>Rester sur ses positions.</w:t>
+      </w:r>
+    </w:p>
+    <w:p>
+      <w:pPr>
+        <w:spacing w:after="0"/>
+      </w:pPr>
+      <w:r>
+        <w:t>Il doit se rappeler de ses difficultés.</w:t>
+      </w:r>
+    </w:p>
+    <w:p>
+      <w:pPr>
+        <w:spacing w:after="0"/>
+      </w:pPr>
+      <w:r>
+        <w:t>Résister au changement</w:t>
+      </w:r>
+    </w:p>
+    <w:p>
+      <w:pPr>
+        <w:spacing w:after="0"/>
+      </w:pPr>
+      <w:r>
+        <w:t>Donner d</w:t>
+      </w:r>
       <w:bookmarkStart w:id="0" w:name="_GoBack"/>
       <w:bookmarkEnd w:id="0"/>
-    </w:p>
-    <w:p>
-      <w:pPr>
-        <w:pStyle w:val="Paragraphedeliste"/>
-        <w:spacing w:after="0"/>
-        <w:ind w:left="1080"/>
-      </w:pPr>
-    </w:p>
-    <w:p>
-      <w:pPr>
-        <w:pStyle w:val="Paragraphedeliste"/>
-        <w:numPr>
-          <w:ilvl w:val="0"/>
-          <w:numId w:val="1"/>
-        </w:numPr>
+      <w:r>
+        <w:t>u temps libre</w:t>
+      </w:r>
+      <w:r>
+        <w:t>.</w:t>
+      </w:r>
+    </w:p>
+    <w:p>
+      <w:pPr>
+        <w:spacing w:after="0"/>
+      </w:pPr>
+    </w:p>
+    <w:p>
+      <w:pPr>
         <w:spacing w:after="0"/>
       </w:pPr>
     </w:p>
@@ -913,7 +1044,7 @@
   <w:abstractNum w:abstractNumId="0" w15:restartNumberingAfterBreak="0">
     <w:nsid w:val="2B1F6EAF"/>
     <w:multiLevelType w:val="hybridMultilevel"/>
-    <w:tmpl w:val="922E939E"/>
+    <w:tmpl w:val="9174927E"/>
     <w:lvl w:ilvl="0" w:tplc="040C000F">
       <w:start w:val="1"/>
       <w:numFmt w:val="decimal"/>
@@ -956,14 +1087,16 @@
         <w:rFonts w:ascii="Calibri" w:eastAsiaTheme="minorHAnsi" w:hAnsi="Calibri" w:cs="Calibri" w:hint="default"/>
       </w:rPr>
     </w:lvl>
-    <w:lvl w:ilvl="4" w:tplc="040C0019" w:tentative="1">
-      <w:start w:val="1"/>
-      <w:numFmt w:val="lowerLetter"/>
-      <w:lvlText w:val="%5."/>
+    <w:lvl w:ilvl="4" w:tplc="876EF1BA">
+      <w:numFmt w:val="bullet"/>
+      <w:lvlText w:val=""/>
       <w:lvlJc w:val="left"/>
       <w:pPr>
         <w:ind w:left="3600" w:hanging="360"/>
       </w:pPr>
+      <w:rPr>
+        <w:rFonts w:ascii="Symbol" w:eastAsiaTheme="minorHAnsi" w:hAnsi="Symbol" w:cstheme="minorBidi" w:hint="default"/>
+      </w:rPr>
     </w:lvl>
     <w:lvl w:ilvl="5" w:tplc="040C001B" w:tentative="1">
       <w:start w:val="1"/>
@@ -1092,6 +1225,118 @@
     </w:lvl>
   </w:abstractNum>
   <w:abstractNum w:abstractNumId="2" w15:restartNumberingAfterBreak="0">
+    <w:nsid w:val="5EA64312"/>
+    <w:multiLevelType w:val="hybridMultilevel"/>
+    <w:tmpl w:val="BDA289E0"/>
+    <w:lvl w:ilvl="0" w:tplc="876EF1BA">
+      <w:numFmt w:val="bullet"/>
+      <w:lvlText w:val=""/>
+      <w:lvlJc w:val="left"/>
+      <w:pPr>
+        <w:ind w:left="720" w:hanging="360"/>
+      </w:pPr>
+      <w:rPr>
+        <w:rFonts w:ascii="Symbol" w:eastAsiaTheme="minorHAnsi" w:hAnsi="Symbol" w:cstheme="minorBidi" w:hint="default"/>
+      </w:rPr>
+    </w:lvl>
+    <w:lvl w:ilvl="1" w:tplc="040C0003" w:tentative="1">
+      <w:start w:val="1"/>
+      <w:numFmt w:val="bullet"/>
+      <w:lvlText w:val="o"/>
+      <w:lvlJc w:val="left"/>
+      <w:pPr>
+        <w:ind w:left="1440" w:hanging="360"/>
+      </w:pPr>
+      <w:rPr>
+        <w:rFonts w:ascii="Courier New" w:hAnsi="Courier New" w:cs="Courier New" w:hint="default"/>
+      </w:rPr>
+    </w:lvl>
+    <w:lvl w:ilvl="2" w:tplc="040C0005" w:tentative="1">
+      <w:start w:val="1"/>
+      <w:numFmt w:val="bullet"/>
+      <w:lvlText w:val=""/>
+      <w:lvlJc w:val="left"/>
+      <w:pPr>
+        <w:ind w:left="2160" w:hanging="360"/>
+      </w:pPr>
+      <w:rPr>
+        <w:rFonts w:ascii="Wingdings" w:hAnsi="Wingdings" w:hint="default"/>
+      </w:rPr>
+    </w:lvl>
+    <w:lvl w:ilvl="3" w:tplc="040C0001" w:tentative="1">
+      <w:start w:val="1"/>
+      <w:numFmt w:val="bullet"/>
+      <w:lvlText w:val=""/>
+      <w:lvlJc w:val="left"/>
+      <w:pPr>
+        <w:ind w:left="2880" w:hanging="360"/>
+      </w:pPr>
+      <w:rPr>
+        <w:rFonts w:ascii="Symbol" w:hAnsi="Symbol" w:hint="default"/>
+      </w:rPr>
+    </w:lvl>
+    <w:lvl w:ilvl="4" w:tplc="040C0003" w:tentative="1">
+      <w:start w:val="1"/>
+      <w:numFmt w:val="bullet"/>
+      <w:lvlText w:val="o"/>
+      <w:lvlJc w:val="left"/>
+      <w:pPr>
+        <w:ind w:left="3600" w:hanging="360"/>
+      </w:pPr>
+      <w:rPr>
+        <w:rFonts w:ascii="Courier New" w:hAnsi="Courier New" w:cs="Courier New" w:hint="default"/>
+      </w:rPr>
+    </w:lvl>
+    <w:lvl w:ilvl="5" w:tplc="040C0005" w:tentative="1">
+      <w:start w:val="1"/>
+      <w:numFmt w:val="bullet"/>
+      <w:lvlText w:val=""/>
+      <w:lvlJc w:val="left"/>
+      <w:pPr>
+        <w:ind w:left="4320" w:hanging="360"/>
+      </w:pPr>
+      <w:rPr>
+        <w:rFonts w:ascii="Wingdings" w:hAnsi="Wingdings" w:hint="default"/>
+      </w:rPr>
+    </w:lvl>
+    <w:lvl w:ilvl="6" w:tplc="040C0001" w:tentative="1">
+      <w:start w:val="1"/>
+      <w:numFmt w:val="bullet"/>
+      <w:lvlText w:val=""/>
+      <w:lvlJc w:val="left"/>
+      <w:pPr>
+        <w:ind w:left="5040" w:hanging="360"/>
+      </w:pPr>
+      <w:rPr>
+        <w:rFonts w:ascii="Symbol" w:hAnsi="Symbol" w:hint="default"/>
+      </w:rPr>
+    </w:lvl>
+    <w:lvl w:ilvl="7" w:tplc="040C0003" w:tentative="1">
+      <w:start w:val="1"/>
+      <w:numFmt w:val="bullet"/>
+      <w:lvlText w:val="o"/>
+      <w:lvlJc w:val="left"/>
+      <w:pPr>
+        <w:ind w:left="5760" w:hanging="360"/>
+      </w:pPr>
+      <w:rPr>
+        <w:rFonts w:ascii="Courier New" w:hAnsi="Courier New" w:cs="Courier New" w:hint="default"/>
+      </w:rPr>
+    </w:lvl>
+    <w:lvl w:ilvl="8" w:tplc="040C0005" w:tentative="1">
+      <w:start w:val="1"/>
+      <w:numFmt w:val="bullet"/>
+      <w:lvlText w:val=""/>
+      <w:lvlJc w:val="left"/>
+      <w:pPr>
+        <w:ind w:left="6480" w:hanging="360"/>
+      </w:pPr>
+      <w:rPr>
+        <w:rFonts w:ascii="Wingdings" w:hAnsi="Wingdings" w:hint="default"/>
+      </w:rPr>
+    </w:lvl>
+  </w:abstractNum>
+  <w:abstractNum w:abstractNumId="3" w15:restartNumberingAfterBreak="0">
     <w:nsid w:val="636A2CB0"/>
     <w:multiLevelType w:val="hybridMultilevel"/>
     <w:tmpl w:val="628E4C56"/>
@@ -1181,13 +1426,16 @@
     </w:lvl>
   </w:abstractNum>
   <w:num w:numId="1">
-    <w:abstractNumId w:val="2"/>
+    <w:abstractNumId w:val="3"/>
   </w:num>
   <w:num w:numId="2">
     <w:abstractNumId w:val="0"/>
   </w:num>
   <w:num w:numId="3">
     <w:abstractNumId w:val="1"/>
+  </w:num>
+  <w:num w:numId="4">
+    <w:abstractNumId w:val="2"/>
   </w:num>
 </w:numbering>
 </file>

</xml_diff>